<commit_message>
List of open access literature
</commit_message>
<xml_diff>
--- a/OpenAccessLiterature.docx
+++ b/OpenAccessLiterature.docx
@@ -1488,6 +1488,372 @@
                 <w:szCs w:val="20"/>
               </w:rPr>
             </w:pPr>
+            <w:proofErr w:type="spellStart"/>
+            <w:r>
+              <w:rPr>
+                <w:rFonts w:cs="Times New Roman"/>
+                <w:sz w:val="20"/>
+                <w:szCs w:val="20"/>
+              </w:rPr>
+              <w:t>Hanck</w:t>
+            </w:r>
+            <w:proofErr w:type="spellEnd"/>
+            <w:r>
+              <w:rPr>
+                <w:rFonts w:cs="Times New Roman"/>
+                <w:sz w:val="20"/>
+                <w:szCs w:val="20"/>
+              </w:rPr>
+              <w:t>, C., Arnold, M., Gerber, A., &amp; Schmel</w:t>
+            </w:r>
+            <w:r>
+              <w:rPr>
+                <w:rFonts w:cs="Times New Roman"/>
+                <w:sz w:val="20"/>
+                <w:szCs w:val="20"/>
+              </w:rPr>
+              <w:t>zer M.</w:t>
+            </w:r>
+          </w:p>
+        </w:tc>
+        <w:tc>
+          <w:tcPr>
+            <w:tcW w:w="728" w:type="dxa"/>
+          </w:tcPr>
+          <w:p>
+            <w:pPr>
+              <w:rPr>
+                <w:rFonts w:cs="Times New Roman"/>
+                <w:sz w:val="20"/>
+                <w:szCs w:val="20"/>
+              </w:rPr>
+            </w:pPr>
+            <w:r>
+              <w:rPr>
+                <w:rFonts w:cs="Times New Roman"/>
+                <w:sz w:val="20"/>
+                <w:szCs w:val="20"/>
+              </w:rPr>
+              <w:t>2021</w:t>
+            </w:r>
+          </w:p>
+        </w:tc>
+        <w:tc>
+          <w:tcPr>
+            <w:tcW w:w="1257" w:type="dxa"/>
+          </w:tcPr>
+          <w:p>
+            <w:pPr>
+              <w:rPr>
+                <w:rFonts w:cs="Times New Roman"/>
+                <w:sz w:val="20"/>
+                <w:szCs w:val="20"/>
+                <w:lang w:val="en-US"/>
+              </w:rPr>
+            </w:pPr>
+            <w:r>
+              <w:rPr>
+                <w:rFonts w:cs="Times New Roman"/>
+                <w:sz w:val="20"/>
+                <w:szCs w:val="20"/>
+                <w:lang w:val="en-US"/>
+              </w:rPr>
+              <w:t>Introduction to Econometrics with R</w:t>
+            </w:r>
+          </w:p>
+        </w:tc>
+        <w:tc>
+          <w:tcPr>
+            <w:tcW w:w="992" w:type="dxa"/>
+          </w:tcPr>
+          <w:p>
+            <w:pPr>
+              <w:rPr>
+                <w:sz w:val="20"/>
+                <w:szCs w:val="20"/>
+                <w:lang w:val="en-US"/>
+              </w:rPr>
+            </w:pPr>
+            <w:r>
+              <w:rPr>
+                <w:sz w:val="20"/>
+                <w:szCs w:val="20"/>
+                <w:lang w:val="en-US"/>
+              </w:rPr>
+              <w:t>https://www.econometrics-with-r.org/index.html</w:t>
+            </w:r>
+          </w:p>
+        </w:tc>
+        <w:tc>
+          <w:tcPr>
+            <w:tcW w:w="2693" w:type="dxa"/>
+          </w:tcPr>
+          <w:p>
+            <w:pPr>
+              <w:rPr>
+                <w:sz w:val="20"/>
+                <w:szCs w:val="20"/>
+                <w:lang w:val="en-US"/>
+              </w:rPr>
+            </w:pPr>
+            <w:r>
+              <w:rPr>
+                <w:sz w:val="20"/>
+                <w:szCs w:val="20"/>
+                <w:lang w:val="en-US"/>
+              </w:rPr>
+              <w:t>Week 3:</w:t>
+            </w:r>
+          </w:p>
+          <w:p>
+            <w:pPr>
+              <w:pStyle w:val="Listenabsatz"/>
+              <w:numPr>
+                <w:ilvl w:val="0"/>
+                <w:numId w:val="4"/>
+              </w:numPr>
+              <w:rPr>
+                <w:sz w:val="20"/>
+                <w:szCs w:val="20"/>
+                <w:lang w:val="en-US"/>
+              </w:rPr>
+            </w:pPr>
+            <w:r>
+              <w:rPr>
+                <w:sz w:val="20"/>
+                <w:szCs w:val="20"/>
+                <w:lang w:val="en-US"/>
+              </w:rPr>
+              <w:t>Slides 1-8</w:t>
+            </w:r>
+            <w:r>
+              <w:rPr>
+                <w:sz w:val="20"/>
+                <w:szCs w:val="20"/>
+                <w:lang w:val="en-US"/>
+              </w:rPr>
+              <w:t>: chapter 4-4.2</w:t>
+            </w:r>
+          </w:p>
+          <w:p>
+            <w:pPr>
+              <w:pStyle w:val="Listenabsatz"/>
+              <w:numPr>
+                <w:ilvl w:val="0"/>
+                <w:numId w:val="4"/>
+              </w:numPr>
+              <w:rPr>
+                <w:sz w:val="20"/>
+                <w:szCs w:val="20"/>
+                <w:lang w:val="en-US"/>
+              </w:rPr>
+            </w:pPr>
+            <w:r>
+              <w:rPr>
+                <w:sz w:val="20"/>
+                <w:szCs w:val="20"/>
+                <w:lang w:val="en-US"/>
+              </w:rPr>
+              <w:t>Slides 15-17: chapter 4.5</w:t>
+            </w:r>
+          </w:p>
+          <w:p>
+            <w:pPr>
+              <w:pStyle w:val="Listenabsatz"/>
+              <w:numPr>
+                <w:ilvl w:val="0"/>
+                <w:numId w:val="4"/>
+              </w:numPr>
+              <w:rPr>
+                <w:sz w:val="20"/>
+                <w:szCs w:val="20"/>
+                <w:lang w:val="en-US"/>
+              </w:rPr>
+            </w:pPr>
+            <w:r>
+              <w:rPr>
+                <w:sz w:val="20"/>
+                <w:szCs w:val="20"/>
+                <w:lang w:val="en-US"/>
+              </w:rPr>
+              <w:t>Slides 18-25: chapter 5-5.2</w:t>
+            </w:r>
+          </w:p>
+          <w:p>
+            <w:pPr>
+              <w:pStyle w:val="Listenabsatz"/>
+              <w:numPr>
+                <w:ilvl w:val="0"/>
+                <w:numId w:val="4"/>
+              </w:numPr>
+              <w:rPr>
+                <w:sz w:val="20"/>
+                <w:szCs w:val="20"/>
+                <w:lang w:val="en-US"/>
+              </w:rPr>
+            </w:pPr>
+            <w:r>
+              <w:rPr>
+                <w:sz w:val="20"/>
+                <w:szCs w:val="20"/>
+                <w:lang w:val="en-US"/>
+              </w:rPr>
+              <w:t>Slides 28-33: chapter 4.3 (only R^2 covered)</w:t>
+            </w:r>
+          </w:p>
+          <w:p>
+            <w:pPr>
+              <w:rPr>
+                <w:sz w:val="20"/>
+                <w:szCs w:val="20"/>
+                <w:lang w:val="en-US"/>
+              </w:rPr>
+            </w:pPr>
+            <w:r>
+              <w:rPr>
+                <w:sz w:val="20"/>
+                <w:szCs w:val="20"/>
+                <w:lang w:val="en-US"/>
+              </w:rPr>
+              <w:t xml:space="preserve">Week 4: </w:t>
+            </w:r>
+          </w:p>
+          <w:p>
+            <w:pPr>
+              <w:pStyle w:val="Listenabsatz"/>
+              <w:numPr>
+                <w:ilvl w:val="0"/>
+                <w:numId w:val="4"/>
+              </w:numPr>
+              <w:rPr>
+                <w:color w:val="ED7D31" w:themeColor="accent2"/>
+                <w:sz w:val="20"/>
+                <w:szCs w:val="20"/>
+                <w:lang w:val="en-US"/>
+              </w:rPr>
+            </w:pPr>
+            <w:r>
+              <w:rPr>
+                <w:color w:val="ED7D31" w:themeColor="accent2"/>
+                <w:sz w:val="20"/>
+                <w:szCs w:val="20"/>
+                <w:lang w:val="en-US"/>
+              </w:rPr>
+              <w:t>Slides 22-24: chapter 6.1</w:t>
+            </w:r>
+          </w:p>
+          <w:p>
+            <w:pPr>
+              <w:pStyle w:val="Listenabsatz"/>
+              <w:numPr>
+                <w:ilvl w:val="0"/>
+                <w:numId w:val="4"/>
+              </w:numPr>
+              <w:rPr>
+                <w:sz w:val="20"/>
+                <w:szCs w:val="20"/>
+                <w:lang w:val="en-US"/>
+              </w:rPr>
+            </w:pPr>
+            <w:r>
+              <w:rPr>
+                <w:sz w:val="20"/>
+                <w:szCs w:val="20"/>
+                <w:lang w:val="en-US"/>
+              </w:rPr>
+              <w:lastRenderedPageBreak/>
+              <w:t>Slides 35-39: chapter 8.3</w:t>
+            </w:r>
+          </w:p>
+        </w:tc>
+        <w:tc>
+          <w:tcPr>
+            <w:tcW w:w="2115" w:type="dxa"/>
+          </w:tcPr>
+          <w:p>
+            <w:pPr>
+              <w:pStyle w:val="Listenabsatz"/>
+              <w:numPr>
+                <w:ilvl w:val="0"/>
+                <w:numId w:val="4"/>
+              </w:numPr>
+              <w:rPr>
+                <w:sz w:val="20"/>
+                <w:szCs w:val="20"/>
+                <w:lang w:val="en-US"/>
+              </w:rPr>
+            </w:pPr>
+            <w:r>
+              <w:rPr>
+                <w:sz w:val="20"/>
+                <w:szCs w:val="20"/>
+                <w:lang w:val="en-US"/>
+              </w:rPr>
+              <w:lastRenderedPageBreak/>
+              <w:t>Textbook in webbook format</w:t>
+            </w:r>
+          </w:p>
+          <w:p>
+            <w:pPr>
+              <w:pStyle w:val="Listenabsatz"/>
+              <w:numPr>
+                <w:ilvl w:val="0"/>
+                <w:numId w:val="4"/>
+              </w:numPr>
+              <w:rPr>
+                <w:sz w:val="20"/>
+                <w:szCs w:val="20"/>
+                <w:lang w:val="en-US"/>
+              </w:rPr>
+            </w:pPr>
+            <w:r>
+              <w:rPr>
+                <w:sz w:val="20"/>
+                <w:szCs w:val="20"/>
+                <w:lang w:val="en-US"/>
+              </w:rPr>
+              <w:t>Applied to econometric analysis and thus a lot of econometric jargon</w:t>
+            </w:r>
+          </w:p>
+          <w:p>
+            <w:pPr>
+              <w:pStyle w:val="Listenabsatz"/>
+              <w:numPr>
+                <w:ilvl w:val="0"/>
+                <w:numId w:val="4"/>
+              </w:numPr>
+              <w:rPr>
+                <w:sz w:val="20"/>
+                <w:szCs w:val="20"/>
+                <w:lang w:val="en-US"/>
+              </w:rPr>
+            </w:pPr>
+            <w:r>
+              <w:rPr>
+                <w:sz w:val="20"/>
+                <w:szCs w:val="20"/>
+                <w:lang w:val="en-US"/>
+              </w:rPr>
+              <w:t>Overall fit: +</w:t>
+            </w:r>
+            <w:bookmarkStart w:id="0" w:name="_GoBack"/>
+            <w:bookmarkEnd w:id="0"/>
+          </w:p>
+        </w:tc>
+      </w:tr>
+      <w:tr>
+        <w:tc>
+          <w:tcPr>
+            <w:tcW w:w="1271" w:type="dxa"/>
+          </w:tcPr>
+          <w:p>
+            <w:pPr>
+              <w:rPr>
+                <w:rFonts w:cs="Times New Roman"/>
+                <w:sz w:val="20"/>
+                <w:szCs w:val="20"/>
+              </w:rPr>
+            </w:pPr>
             <w:r>
               <w:rPr>
                 <w:rFonts w:cs="Times New Roman"/>
@@ -1862,99 +2228,796 @@
                 <w:szCs w:val="20"/>
                 <w:lang w:val="en-US"/>
               </w:rPr>
+              <w:t xml:space="preserve">Slides 40-46: chapter 7 </w:t>
+            </w:r>
+          </w:p>
+          <w:p>
+            <w:pPr>
+              <w:rPr>
+                <w:color w:val="000000" w:themeColor="text1"/>
+                <w:sz w:val="20"/>
+                <w:szCs w:val="20"/>
+                <w:lang w:val="en-US"/>
+              </w:rPr>
+            </w:pPr>
+            <w:r>
+              <w:rPr>
+                <w:color w:val="000000" w:themeColor="text1"/>
+                <w:sz w:val="20"/>
+                <w:szCs w:val="20"/>
+                <w:lang w:val="en-US"/>
+              </w:rPr>
+              <w:t>Week 5:</w:t>
+            </w:r>
+          </w:p>
+          <w:p>
+            <w:pPr>
+              <w:pStyle w:val="Listenabsatz"/>
+              <w:numPr>
+                <w:ilvl w:val="0"/>
+                <w:numId w:val="4"/>
+              </w:numPr>
+              <w:rPr>
+                <w:color w:val="ED7D31" w:themeColor="accent2"/>
+                <w:sz w:val="20"/>
+                <w:szCs w:val="20"/>
+                <w:lang w:val="en-US"/>
+              </w:rPr>
+            </w:pPr>
+            <w:r>
+              <w:rPr>
+                <w:color w:val="ED7D31" w:themeColor="accent2"/>
+                <w:sz w:val="20"/>
+                <w:szCs w:val="20"/>
+                <w:lang w:val="en-US"/>
+              </w:rPr>
+              <w:t>Slides 1-20: chapter 3.2.2</w:t>
+            </w:r>
+          </w:p>
+          <w:p>
+            <w:pPr>
+              <w:pStyle w:val="Listenabsatz"/>
+              <w:numPr>
+                <w:ilvl w:val="0"/>
+                <w:numId w:val="4"/>
+              </w:numPr>
+              <w:rPr>
+                <w:color w:val="ED7D31" w:themeColor="accent2"/>
+                <w:sz w:val="20"/>
+                <w:szCs w:val="20"/>
+                <w:lang w:val="en-US"/>
+              </w:rPr>
+            </w:pPr>
+            <w:r>
+              <w:rPr>
+                <w:color w:val="ED7D31" w:themeColor="accent2"/>
+                <w:sz w:val="20"/>
+                <w:szCs w:val="20"/>
+                <w:lang w:val="en-US"/>
+              </w:rPr>
+              <w:t>Slides 37-41: chapter 5</w:t>
+            </w:r>
+          </w:p>
+          <w:p>
+            <w:pPr>
+              <w:pStyle w:val="Listenabsatz"/>
+              <w:numPr>
+                <w:ilvl w:val="0"/>
+                <w:numId w:val="4"/>
+              </w:numPr>
+              <w:rPr>
+                <w:color w:val="ED7D31" w:themeColor="accent2"/>
+                <w:sz w:val="20"/>
+                <w:szCs w:val="20"/>
+                <w:lang w:val="en-US"/>
+              </w:rPr>
+            </w:pPr>
+            <w:r>
+              <w:rPr>
+                <w:color w:val="ED7D31" w:themeColor="accent2"/>
+                <w:sz w:val="20"/>
+                <w:szCs w:val="20"/>
+                <w:lang w:val="en-US"/>
+              </w:rPr>
+              <w:t>Slides 42-47: chapter 5</w:t>
+            </w:r>
+          </w:p>
+        </w:tc>
+        <w:tc>
+          <w:tcPr>
+            <w:tcW w:w="2115" w:type="dxa"/>
+          </w:tcPr>
+          <w:p>
+            <w:pPr>
+              <w:pStyle w:val="Listenabsatz"/>
+              <w:numPr>
+                <w:ilvl w:val="0"/>
+                <w:numId w:val="4"/>
+              </w:numPr>
+              <w:rPr>
+                <w:sz w:val="20"/>
+                <w:szCs w:val="20"/>
+                <w:lang w:val="en-US"/>
+              </w:rPr>
+            </w:pPr>
+            <w:r>
+              <w:rPr>
+                <w:sz w:val="20"/>
+                <w:szCs w:val="20"/>
+                <w:lang w:val="en-US"/>
+              </w:rPr>
+              <w:t>Textbook in pdf format</w:t>
+            </w:r>
+          </w:p>
+          <w:p>
+            <w:pPr>
+              <w:pStyle w:val="Listenabsatz"/>
+              <w:numPr>
+                <w:ilvl w:val="0"/>
+                <w:numId w:val="4"/>
+              </w:numPr>
+              <w:rPr>
+                <w:sz w:val="20"/>
+                <w:szCs w:val="20"/>
+                <w:lang w:val="en-US"/>
+              </w:rPr>
+            </w:pPr>
+            <w:r>
+              <w:rPr>
+                <w:sz w:val="20"/>
+                <w:szCs w:val="20"/>
+                <w:lang w:val="en-US"/>
+              </w:rPr>
+              <w:t xml:space="preserve">Most chapters cover more advanced topics (perhaps to </w:t>
+            </w:r>
+            <w:proofErr w:type="spellStart"/>
+            <w:r>
+              <w:rPr>
+                <w:sz w:val="20"/>
+                <w:szCs w:val="20"/>
+                <w:lang w:val="en-US"/>
+              </w:rPr>
+              <w:t>advanced</w:t>
+            </w:r>
+            <w:proofErr w:type="spellEnd"/>
+            <w:r>
+              <w:rPr>
+                <w:sz w:val="20"/>
+                <w:szCs w:val="20"/>
+                <w:lang w:val="en-US"/>
+              </w:rPr>
+              <w:t xml:space="preserve"> for the lecture)</w:t>
+            </w:r>
+          </w:p>
+          <w:p>
+            <w:pPr>
+              <w:pStyle w:val="Listenabsatz"/>
+              <w:numPr>
+                <w:ilvl w:val="0"/>
+                <w:numId w:val="4"/>
+              </w:numPr>
+              <w:rPr>
+                <w:sz w:val="20"/>
+                <w:szCs w:val="20"/>
+                <w:lang w:val="en-US"/>
+              </w:rPr>
+            </w:pPr>
+            <w:r>
+              <w:rPr>
+                <w:sz w:val="20"/>
+                <w:szCs w:val="20"/>
+                <w:lang w:val="en-US"/>
+              </w:rPr>
+              <w:t>Overall fit: +</w:t>
+            </w:r>
+          </w:p>
+        </w:tc>
+      </w:tr>
+      <w:tr>
+        <w:tc>
+          <w:tcPr>
+            <w:tcW w:w="1271" w:type="dxa"/>
+          </w:tcPr>
+          <w:p>
+            <w:pPr>
+              <w:rPr>
+                <w:rFonts w:cs="Times New Roman"/>
+                <w:sz w:val="20"/>
+                <w:szCs w:val="20"/>
+              </w:rPr>
+            </w:pPr>
+            <w:r>
+              <w:rPr>
+                <w:rFonts w:cs="Times New Roman"/>
+                <w:sz w:val="20"/>
+                <w:szCs w:val="20"/>
+              </w:rPr>
+              <w:t>Kerns, G. J.</w:t>
+            </w:r>
+          </w:p>
+        </w:tc>
+        <w:tc>
+          <w:tcPr>
+            <w:tcW w:w="728" w:type="dxa"/>
+          </w:tcPr>
+          <w:p>
+            <w:pPr>
+              <w:rPr>
+                <w:rFonts w:cs="Times New Roman"/>
+                <w:sz w:val="20"/>
+                <w:szCs w:val="20"/>
+              </w:rPr>
+            </w:pPr>
+            <w:r>
+              <w:rPr>
+                <w:rFonts w:cs="Times New Roman"/>
+                <w:sz w:val="20"/>
+                <w:szCs w:val="20"/>
+              </w:rPr>
+              <w:t>2010</w:t>
+            </w:r>
+          </w:p>
+        </w:tc>
+        <w:tc>
+          <w:tcPr>
+            <w:tcW w:w="1257" w:type="dxa"/>
+          </w:tcPr>
+          <w:p>
+            <w:pPr>
+              <w:rPr>
+                <w:rFonts w:cs="Times New Roman"/>
+                <w:sz w:val="20"/>
+                <w:szCs w:val="20"/>
+                <w:lang w:val="en-US"/>
+              </w:rPr>
+            </w:pPr>
+            <w:r>
+              <w:rPr>
+                <w:rFonts w:cs="Times New Roman"/>
+                <w:sz w:val="20"/>
+                <w:szCs w:val="20"/>
+                <w:lang w:val="en-US"/>
+              </w:rPr>
+              <w:t>Introduction to Probability and Statistics Using R</w:t>
+            </w:r>
+          </w:p>
+        </w:tc>
+        <w:tc>
+          <w:tcPr>
+            <w:tcW w:w="992" w:type="dxa"/>
+          </w:tcPr>
+          <w:p>
+            <w:pPr>
+              <w:rPr>
+                <w:sz w:val="20"/>
+                <w:szCs w:val="20"/>
+                <w:lang w:val="en-US"/>
+              </w:rPr>
+            </w:pPr>
+            <w:r>
+              <w:rPr>
+                <w:sz w:val="20"/>
+                <w:szCs w:val="20"/>
+                <w:lang w:val="en-US"/>
+              </w:rPr>
+              <w:t>https://www.atmos.albany.edu/facstaff/timm/ATM315spring14/R/IPSUR.pdf</w:t>
+            </w:r>
+          </w:p>
+        </w:tc>
+        <w:tc>
+          <w:tcPr>
+            <w:tcW w:w="2693" w:type="dxa"/>
+          </w:tcPr>
+          <w:p>
+            <w:pPr>
+              <w:rPr>
+                <w:sz w:val="20"/>
+                <w:szCs w:val="20"/>
+                <w:lang w:val="en-US"/>
+              </w:rPr>
+            </w:pPr>
+            <w:r>
+              <w:rPr>
+                <w:sz w:val="20"/>
+                <w:szCs w:val="20"/>
+                <w:lang w:val="en-US"/>
+              </w:rPr>
+              <w:t>Week 3:</w:t>
+            </w:r>
+          </w:p>
+          <w:p>
+            <w:pPr>
+              <w:pStyle w:val="Listenabsatz"/>
+              <w:numPr>
+                <w:ilvl w:val="0"/>
+                <w:numId w:val="4"/>
+              </w:numPr>
+              <w:rPr>
+                <w:sz w:val="20"/>
+                <w:szCs w:val="20"/>
+                <w:lang w:val="en-US"/>
+              </w:rPr>
+            </w:pPr>
+            <w:r>
+              <w:rPr>
+                <w:sz w:val="20"/>
+                <w:szCs w:val="20"/>
+                <w:lang w:val="en-US"/>
+              </w:rPr>
+              <w:t>Slides 1-8</w:t>
+            </w:r>
+            <w:r>
+              <w:rPr>
+                <w:sz w:val="20"/>
+                <w:szCs w:val="20"/>
+                <w:lang w:val="en-US"/>
+              </w:rPr>
+              <w:t>: chapter 11.1</w:t>
+            </w:r>
+          </w:p>
+          <w:p>
+            <w:pPr>
+              <w:pStyle w:val="Listenabsatz"/>
+              <w:numPr>
+                <w:ilvl w:val="0"/>
+                <w:numId w:val="4"/>
+              </w:numPr>
+              <w:rPr>
+                <w:sz w:val="20"/>
+                <w:szCs w:val="20"/>
+                <w:lang w:val="en-US"/>
+              </w:rPr>
+            </w:pPr>
+            <w:r>
+              <w:rPr>
+                <w:sz w:val="20"/>
+                <w:szCs w:val="20"/>
+                <w:lang w:val="en-US"/>
+              </w:rPr>
+              <w:t>Slides 15-17: chapter 8</w:t>
+            </w:r>
+          </w:p>
+          <w:p>
+            <w:pPr>
+              <w:pStyle w:val="Listenabsatz"/>
+              <w:numPr>
+                <w:ilvl w:val="0"/>
+                <w:numId w:val="4"/>
+              </w:numPr>
+              <w:rPr>
+                <w:sz w:val="20"/>
+                <w:szCs w:val="20"/>
+                <w:lang w:val="en-US"/>
+              </w:rPr>
+            </w:pPr>
+            <w:r>
+              <w:rPr>
+                <w:sz w:val="20"/>
+                <w:szCs w:val="20"/>
+                <w:lang w:val="en-US"/>
+              </w:rPr>
+              <w:t xml:space="preserve">Slides 18-25: chapter </w:t>
+            </w:r>
+            <w:r>
+              <w:rPr>
+                <w:sz w:val="20"/>
+                <w:szCs w:val="20"/>
+                <w:lang w:val="en-US"/>
+              </w:rPr>
+              <w:t>11.2-11.3</w:t>
+            </w:r>
+          </w:p>
+          <w:p>
+            <w:pPr>
+              <w:pStyle w:val="Listenabsatz"/>
+              <w:numPr>
+                <w:ilvl w:val="0"/>
+                <w:numId w:val="4"/>
+              </w:numPr>
+              <w:rPr>
+                <w:sz w:val="20"/>
+                <w:szCs w:val="20"/>
+                <w:lang w:val="en-US"/>
+              </w:rPr>
+            </w:pPr>
+            <w:r>
+              <w:rPr>
+                <w:sz w:val="20"/>
+                <w:szCs w:val="20"/>
+                <w:lang w:val="en-US"/>
+              </w:rPr>
+              <w:t>Slides 28-33: not covered</w:t>
+            </w:r>
+          </w:p>
+          <w:p>
+            <w:pPr>
+              <w:rPr>
+                <w:sz w:val="20"/>
+                <w:szCs w:val="20"/>
+                <w:lang w:val="en-US"/>
+              </w:rPr>
+            </w:pPr>
+            <w:r>
+              <w:rPr>
+                <w:sz w:val="20"/>
+                <w:szCs w:val="20"/>
+                <w:lang w:val="en-US"/>
+              </w:rPr>
+              <w:t>Week 4:</w:t>
+            </w:r>
+          </w:p>
+          <w:p>
+            <w:pPr>
+              <w:pStyle w:val="Listenabsatz"/>
+              <w:numPr>
+                <w:ilvl w:val="0"/>
+                <w:numId w:val="4"/>
+              </w:numPr>
+              <w:rPr>
+                <w:sz w:val="20"/>
+                <w:szCs w:val="20"/>
+                <w:lang w:val="en-US"/>
+              </w:rPr>
+            </w:pPr>
+            <w:r>
+              <w:rPr>
+                <w:sz w:val="20"/>
+                <w:szCs w:val="20"/>
+                <w:lang w:val="en-US"/>
+              </w:rPr>
+              <w:t>Slides 35-39: not covered</w:t>
+            </w:r>
+          </w:p>
+        </w:tc>
+        <w:tc>
+          <w:tcPr>
+            <w:tcW w:w="2115" w:type="dxa"/>
+          </w:tcPr>
+          <w:p>
+            <w:pPr>
+              <w:pStyle w:val="Listenabsatz"/>
+              <w:numPr>
+                <w:ilvl w:val="0"/>
+                <w:numId w:val="4"/>
+              </w:numPr>
+              <w:rPr>
+                <w:sz w:val="20"/>
+                <w:szCs w:val="20"/>
+                <w:lang w:val="en-US"/>
+              </w:rPr>
+            </w:pPr>
+            <w:r>
+              <w:rPr>
+                <w:sz w:val="20"/>
+                <w:szCs w:val="20"/>
+                <w:lang w:val="en-US"/>
+              </w:rPr>
+              <w:t>Textbook in pdf format</w:t>
+            </w:r>
+          </w:p>
+          <w:p>
+            <w:pPr>
+              <w:pStyle w:val="Listenabsatz"/>
+              <w:numPr>
+                <w:ilvl w:val="0"/>
+                <w:numId w:val="4"/>
+              </w:numPr>
+              <w:rPr>
+                <w:sz w:val="20"/>
+                <w:szCs w:val="20"/>
+                <w:lang w:val="en-US"/>
+              </w:rPr>
+            </w:pPr>
+            <w:r>
+              <w:rPr>
+                <w:sz w:val="20"/>
+                <w:szCs w:val="20"/>
+                <w:lang w:val="en-US"/>
+              </w:rPr>
+              <w:t>Book is only available as a pre-print, not including all chapters</w:t>
+            </w:r>
+          </w:p>
+          <w:p>
+            <w:pPr>
+              <w:pStyle w:val="Listenabsatz"/>
+              <w:numPr>
+                <w:ilvl w:val="0"/>
+                <w:numId w:val="4"/>
+              </w:numPr>
+              <w:rPr>
+                <w:sz w:val="20"/>
+                <w:szCs w:val="20"/>
+                <w:lang w:val="en-US"/>
+              </w:rPr>
+            </w:pPr>
+            <w:r>
+              <w:rPr>
+                <w:sz w:val="20"/>
+                <w:szCs w:val="20"/>
+                <w:lang w:val="en-US"/>
+              </w:rPr>
+              <w:t>Overall fit: -</w:t>
+            </w:r>
+          </w:p>
+        </w:tc>
+      </w:tr>
+      <w:tr>
+        <w:tc>
+          <w:tcPr>
+            <w:tcW w:w="1271" w:type="dxa"/>
+          </w:tcPr>
+          <w:p>
+            <w:pPr>
+              <w:rPr>
+                <w:rFonts w:cs="Times New Roman"/>
+                <w:sz w:val="20"/>
+                <w:szCs w:val="20"/>
+              </w:rPr>
+            </w:pPr>
+            <w:proofErr w:type="spellStart"/>
+            <w:r>
+              <w:rPr>
+                <w:rFonts w:cs="Times New Roman"/>
+                <w:sz w:val="20"/>
+                <w:szCs w:val="20"/>
+              </w:rPr>
+              <w:t>Lavine</w:t>
+            </w:r>
+            <w:proofErr w:type="spellEnd"/>
+            <w:r>
+              <w:rPr>
+                <w:rFonts w:cs="Times New Roman"/>
+                <w:sz w:val="20"/>
+                <w:szCs w:val="20"/>
+              </w:rPr>
+              <w:t>, M.</w:t>
+            </w:r>
+          </w:p>
+        </w:tc>
+        <w:tc>
+          <w:tcPr>
+            <w:tcW w:w="728" w:type="dxa"/>
+          </w:tcPr>
+          <w:p>
+            <w:pPr>
+              <w:rPr>
+                <w:rFonts w:cs="Times New Roman"/>
+                <w:sz w:val="20"/>
+                <w:szCs w:val="20"/>
+              </w:rPr>
+            </w:pPr>
+            <w:r>
+              <w:rPr>
+                <w:rFonts w:cs="Times New Roman"/>
+                <w:sz w:val="20"/>
+                <w:szCs w:val="20"/>
+              </w:rPr>
+              <w:t>2013</w:t>
+            </w:r>
+          </w:p>
+        </w:tc>
+        <w:tc>
+          <w:tcPr>
+            <w:tcW w:w="1257" w:type="dxa"/>
+          </w:tcPr>
+          <w:p>
+            <w:pPr>
+              <w:rPr>
+                <w:rFonts w:cs="Times New Roman"/>
+                <w:sz w:val="20"/>
+                <w:szCs w:val="20"/>
+                <w:lang w:val="en-US"/>
+              </w:rPr>
+            </w:pPr>
+            <w:r>
+              <w:rPr>
+                <w:rFonts w:cs="Times New Roman"/>
+                <w:sz w:val="20"/>
+                <w:szCs w:val="20"/>
+                <w:lang w:val="en-US"/>
+              </w:rPr>
+              <w:t xml:space="preserve">Introduction to Statistical </w:t>
+            </w:r>
+            <w:proofErr w:type="spellStart"/>
+            <w:r>
+              <w:rPr>
+                <w:rFonts w:cs="Times New Roman"/>
+                <w:sz w:val="20"/>
+                <w:szCs w:val="20"/>
+                <w:lang w:val="en-US"/>
+              </w:rPr>
+              <w:t>Tought</w:t>
+            </w:r>
+            <w:proofErr w:type="spellEnd"/>
+          </w:p>
+        </w:tc>
+        <w:tc>
+          <w:tcPr>
+            <w:tcW w:w="992" w:type="dxa"/>
+          </w:tcPr>
+          <w:p>
+            <w:pPr>
+              <w:rPr>
+                <w:sz w:val="20"/>
+                <w:szCs w:val="20"/>
+                <w:lang w:val="en-US"/>
+              </w:rPr>
+            </w:pPr>
+            <w:r>
+              <w:rPr>
+                <w:sz w:val="20"/>
+                <w:szCs w:val="20"/>
+                <w:lang w:val="en-US"/>
+              </w:rPr>
+              <w:t>https://people.math.umass.edu/~lavi</w:t>
+            </w:r>
+            <w:r>
+              <w:rPr>
+                <w:sz w:val="20"/>
+                <w:szCs w:val="20"/>
+                <w:lang w:val="en-US"/>
+              </w:rPr>
               <w:lastRenderedPageBreak/>
-              <w:t xml:space="preserve">Slides 40-46: chapter 7 </w:t>
-            </w:r>
-          </w:p>
-          <w:p>
-            <w:pPr>
-              <w:rPr>
-                <w:color w:val="000000" w:themeColor="text1"/>
-                <w:sz w:val="20"/>
-                <w:szCs w:val="20"/>
-                <w:lang w:val="en-US"/>
-              </w:rPr>
-            </w:pPr>
-            <w:r>
-              <w:rPr>
-                <w:color w:val="000000" w:themeColor="text1"/>
-                <w:sz w:val="20"/>
-                <w:szCs w:val="20"/>
-                <w:lang w:val="en-US"/>
-              </w:rPr>
-              <w:t>Week 5:</w:t>
-            </w:r>
-          </w:p>
-          <w:p>
-            <w:pPr>
-              <w:pStyle w:val="Listenabsatz"/>
-              <w:numPr>
-                <w:ilvl w:val="0"/>
-                <w:numId w:val="4"/>
-              </w:numPr>
-              <w:rPr>
-                <w:color w:val="ED7D31" w:themeColor="accent2"/>
-                <w:sz w:val="20"/>
-                <w:szCs w:val="20"/>
-                <w:lang w:val="en-US"/>
-              </w:rPr>
-            </w:pPr>
-            <w:r>
-              <w:rPr>
-                <w:color w:val="ED7D31" w:themeColor="accent2"/>
-                <w:sz w:val="20"/>
-                <w:szCs w:val="20"/>
-                <w:lang w:val="en-US"/>
-              </w:rPr>
-              <w:t>Slides 1-20: chapter 3.2.2</w:t>
-            </w:r>
-          </w:p>
-          <w:p>
-            <w:pPr>
-              <w:pStyle w:val="Listenabsatz"/>
-              <w:numPr>
-                <w:ilvl w:val="0"/>
-                <w:numId w:val="4"/>
-              </w:numPr>
-              <w:rPr>
-                <w:color w:val="ED7D31" w:themeColor="accent2"/>
-                <w:sz w:val="20"/>
-                <w:szCs w:val="20"/>
-                <w:lang w:val="en-US"/>
-              </w:rPr>
-            </w:pPr>
-            <w:r>
-              <w:rPr>
-                <w:color w:val="ED7D31" w:themeColor="accent2"/>
-                <w:sz w:val="20"/>
-                <w:szCs w:val="20"/>
-                <w:lang w:val="en-US"/>
-              </w:rPr>
-              <w:t>Slides 37-41: chapter 5</w:t>
-            </w:r>
-          </w:p>
-          <w:p>
-            <w:pPr>
-              <w:pStyle w:val="Listenabsatz"/>
-              <w:numPr>
-                <w:ilvl w:val="0"/>
-                <w:numId w:val="4"/>
-              </w:numPr>
-              <w:rPr>
-                <w:color w:val="ED7D31" w:themeColor="accent2"/>
-                <w:sz w:val="20"/>
-                <w:szCs w:val="20"/>
-                <w:lang w:val="en-US"/>
-              </w:rPr>
-            </w:pPr>
-            <w:r>
-              <w:rPr>
-                <w:color w:val="ED7D31" w:themeColor="accent2"/>
-                <w:sz w:val="20"/>
-                <w:szCs w:val="20"/>
-                <w:lang w:val="en-US"/>
-              </w:rPr>
-              <w:t>Slides 42-47: chapter 5</w:t>
+              <w:t>ne/Book/book.pdf</w:t>
+            </w:r>
+          </w:p>
+        </w:tc>
+        <w:tc>
+          <w:tcPr>
+            <w:tcW w:w="2693" w:type="dxa"/>
+          </w:tcPr>
+          <w:p>
+            <w:pPr>
+              <w:rPr>
+                <w:sz w:val="20"/>
+                <w:szCs w:val="20"/>
+                <w:lang w:val="en-US"/>
+              </w:rPr>
+            </w:pPr>
+            <w:r>
+              <w:rPr>
+                <w:sz w:val="20"/>
+                <w:szCs w:val="20"/>
+                <w:lang w:val="en-US"/>
+              </w:rPr>
+              <w:lastRenderedPageBreak/>
+              <w:t>Week 3:</w:t>
+            </w:r>
+          </w:p>
+          <w:p>
+            <w:pPr>
+              <w:pStyle w:val="Listenabsatz"/>
+              <w:numPr>
+                <w:ilvl w:val="0"/>
+                <w:numId w:val="4"/>
+              </w:numPr>
+              <w:rPr>
+                <w:sz w:val="20"/>
+                <w:szCs w:val="20"/>
+                <w:lang w:val="en-US"/>
+              </w:rPr>
+            </w:pPr>
+            <w:r>
+              <w:rPr>
+                <w:sz w:val="20"/>
+                <w:szCs w:val="20"/>
+                <w:lang w:val="en-US"/>
+              </w:rPr>
+              <w:t xml:space="preserve">Slides 1-8: </w:t>
+            </w:r>
+            <w:r>
+              <w:rPr>
+                <w:sz w:val="20"/>
+                <w:szCs w:val="20"/>
+                <w:lang w:val="en-US"/>
+              </w:rPr>
+              <w:t>chapter 3.1-3.2</w:t>
+            </w:r>
+          </w:p>
+          <w:p>
+            <w:pPr>
+              <w:pStyle w:val="Listenabsatz"/>
+              <w:numPr>
+                <w:ilvl w:val="0"/>
+                <w:numId w:val="4"/>
+              </w:numPr>
+              <w:rPr>
+                <w:sz w:val="20"/>
+                <w:szCs w:val="20"/>
+                <w:lang w:val="en-US"/>
+              </w:rPr>
+            </w:pPr>
+            <w:r>
+              <w:rPr>
+                <w:sz w:val="20"/>
+                <w:szCs w:val="20"/>
+                <w:lang w:val="en-US"/>
+              </w:rPr>
+              <w:t>Slides 15-17: not covered</w:t>
+            </w:r>
+          </w:p>
+          <w:p>
+            <w:pPr>
+              <w:pStyle w:val="Listenabsatz"/>
+              <w:numPr>
+                <w:ilvl w:val="0"/>
+                <w:numId w:val="4"/>
+              </w:numPr>
+              <w:rPr>
+                <w:sz w:val="20"/>
+                <w:szCs w:val="20"/>
+                <w:lang w:val="en-US"/>
+              </w:rPr>
+            </w:pPr>
+            <w:r>
+              <w:rPr>
+                <w:sz w:val="20"/>
+                <w:szCs w:val="20"/>
+                <w:lang w:val="en-US"/>
+              </w:rPr>
+              <w:lastRenderedPageBreak/>
+              <w:t>Slides 18-25: chapter 3.2</w:t>
+            </w:r>
+          </w:p>
+          <w:p>
+            <w:pPr>
+              <w:pStyle w:val="Listenabsatz"/>
+              <w:numPr>
+                <w:ilvl w:val="0"/>
+                <w:numId w:val="4"/>
+              </w:numPr>
+              <w:rPr>
+                <w:sz w:val="20"/>
+                <w:szCs w:val="20"/>
+                <w:lang w:val="en-US"/>
+              </w:rPr>
+            </w:pPr>
+            <w:r>
+              <w:rPr>
+                <w:sz w:val="20"/>
+                <w:szCs w:val="20"/>
+                <w:lang w:val="en-US"/>
+              </w:rPr>
+              <w:t>Slides 28-33: chapter 8.1.2 (only MSE covered)</w:t>
+            </w:r>
+          </w:p>
+          <w:p>
+            <w:pPr>
+              <w:rPr>
+                <w:sz w:val="20"/>
+                <w:szCs w:val="20"/>
+                <w:lang w:val="en-US"/>
+              </w:rPr>
+            </w:pPr>
+            <w:r>
+              <w:rPr>
+                <w:sz w:val="20"/>
+                <w:szCs w:val="20"/>
+                <w:lang w:val="en-US"/>
+              </w:rPr>
+              <w:t>Week 4:</w:t>
+            </w:r>
+          </w:p>
+          <w:p>
+            <w:pPr>
+              <w:pStyle w:val="Listenabsatz"/>
+              <w:numPr>
+                <w:ilvl w:val="0"/>
+                <w:numId w:val="4"/>
+              </w:numPr>
+              <w:rPr>
+                <w:sz w:val="20"/>
+                <w:szCs w:val="20"/>
+                <w:lang w:val="en-US"/>
+              </w:rPr>
+            </w:pPr>
+            <w:r>
+              <w:rPr>
+                <w:sz w:val="20"/>
+                <w:szCs w:val="20"/>
+                <w:lang w:val="en-US"/>
+              </w:rPr>
+              <w:t>Slides 35-39: not covered</w:t>
             </w:r>
           </w:p>
         </w:tc>
@@ -2004,47 +3067,52 @@
                 <w:szCs w:val="20"/>
                 <w:lang w:val="en-US"/>
               </w:rPr>
-              <w:t xml:space="preserve">Most chapters cover more advanced topics (perhaps to </w:t>
-            </w:r>
-            <w:proofErr w:type="spellStart"/>
-            <w:r>
-              <w:rPr>
-                <w:sz w:val="20"/>
-                <w:szCs w:val="20"/>
-                <w:lang w:val="en-US"/>
-              </w:rPr>
-              <w:t>advanced</w:t>
-            </w:r>
-            <w:proofErr w:type="spellEnd"/>
-            <w:r>
-              <w:rPr>
-                <w:sz w:val="20"/>
-                <w:szCs w:val="20"/>
-                <w:lang w:val="en-US"/>
-              </w:rPr>
-              <w:t xml:space="preserve"> for the lecture)</w:t>
-            </w:r>
-          </w:p>
-          <w:p>
-            <w:pPr>
-              <w:pStyle w:val="Listenabsatz"/>
-              <w:numPr>
-                <w:ilvl w:val="0"/>
-                <w:numId w:val="4"/>
-              </w:numPr>
-              <w:rPr>
-                <w:sz w:val="20"/>
-                <w:szCs w:val="20"/>
-                <w:lang w:val="en-US"/>
-              </w:rPr>
-            </w:pPr>
-            <w:r>
-              <w:rPr>
-                <w:sz w:val="20"/>
-                <w:szCs w:val="20"/>
-                <w:lang w:val="en-US"/>
-              </w:rPr>
-              <w:t>Overall fit: +</w:t>
+              <w:t>Large use of mathematical notation</w:t>
+            </w:r>
+          </w:p>
+          <w:p>
+            <w:pPr>
+              <w:pStyle w:val="Listenabsatz"/>
+              <w:numPr>
+                <w:ilvl w:val="0"/>
+                <w:numId w:val="4"/>
+              </w:numPr>
+              <w:rPr>
+                <w:sz w:val="20"/>
+                <w:szCs w:val="20"/>
+                <w:lang w:val="en-US"/>
+              </w:rPr>
+            </w:pPr>
+            <w:r>
+              <w:rPr>
+                <w:sz w:val="20"/>
+                <w:szCs w:val="20"/>
+                <w:lang w:val="en-US"/>
+              </w:rPr>
+              <w:lastRenderedPageBreak/>
+              <w:t>Requires knowledge of undergraduate level calculus and statistics</w:t>
+            </w:r>
+          </w:p>
+          <w:p>
+            <w:pPr>
+              <w:pStyle w:val="Listenabsatz"/>
+              <w:numPr>
+                <w:ilvl w:val="0"/>
+                <w:numId w:val="4"/>
+              </w:numPr>
+              <w:rPr>
+                <w:sz w:val="20"/>
+                <w:szCs w:val="20"/>
+                <w:lang w:val="en-US"/>
+              </w:rPr>
+            </w:pPr>
+            <w:r>
+              <w:rPr>
+                <w:sz w:val="20"/>
+                <w:szCs w:val="20"/>
+                <w:lang w:val="en-US"/>
+              </w:rPr>
+              <w:t>Overall fit: --</w:t>
             </w:r>
           </w:p>
         </w:tc>
@@ -2068,7 +3136,7 @@
                 <w:sz w:val="20"/>
                 <w:szCs w:val="20"/>
               </w:rPr>
-              <w:t>Kerns, G. J.</w:t>
+              <w:t>Lilja, D. J., &amp; Linse, G. M.</w:t>
             </w:r>
           </w:p>
         </w:tc>
@@ -2090,7 +3158,7 @@
                 <w:sz w:val="20"/>
                 <w:szCs w:val="20"/>
               </w:rPr>
-              <w:t>2010</w:t>
+              <w:t>2022</w:t>
             </w:r>
           </w:p>
         </w:tc>
@@ -2114,7 +3182,7 @@
                 <w:szCs w:val="20"/>
                 <w:lang w:val="en-US"/>
               </w:rPr>
-              <w:t>Introduction to Probability and Statistics Using R</w:t>
+              <w:t>Linear Regression Using R: An Introduction to Data Modeling</w:t>
             </w:r>
           </w:p>
         </w:tc>
@@ -2136,7 +3204,7 @@
                 <w:szCs w:val="20"/>
                 <w:lang w:val="en-US"/>
               </w:rPr>
-              <w:t>https://www.atmos.albany.edu/facstaff/timm/ATM315spring14/R/IPSUR.pdf</w:t>
+              <w:t>https://conservancy.umn.edu/bitstream/handle/11299/189222/LinearRegressionUsingR2ed_fulltext.pdf?sequence=12&amp;isAllowed=y</w:t>
             </w:r>
           </w:p>
         </w:tc>
@@ -2180,106 +3248,98 @@
                 <w:szCs w:val="20"/>
                 <w:lang w:val="en-US"/>
               </w:rPr>
-              <w:t>Slides 1-8</w:t>
-            </w:r>
-            <w:r>
-              <w:rPr>
-                <w:sz w:val="20"/>
-                <w:szCs w:val="20"/>
-                <w:lang w:val="en-US"/>
-              </w:rPr>
-              <w:t>: chapter 11.1</w:t>
-            </w:r>
-          </w:p>
-          <w:p>
-            <w:pPr>
-              <w:pStyle w:val="Listenabsatz"/>
-              <w:numPr>
-                <w:ilvl w:val="0"/>
-                <w:numId w:val="4"/>
-              </w:numPr>
-              <w:rPr>
-                <w:sz w:val="20"/>
-                <w:szCs w:val="20"/>
-                <w:lang w:val="en-US"/>
-              </w:rPr>
-            </w:pPr>
-            <w:r>
-              <w:rPr>
-                <w:sz w:val="20"/>
-                <w:szCs w:val="20"/>
-                <w:lang w:val="en-US"/>
-              </w:rPr>
-              <w:t>Slides 15-17: chapter 8</w:t>
-            </w:r>
-          </w:p>
-          <w:p>
-            <w:pPr>
-              <w:pStyle w:val="Listenabsatz"/>
-              <w:numPr>
-                <w:ilvl w:val="0"/>
-                <w:numId w:val="4"/>
-              </w:numPr>
-              <w:rPr>
-                <w:sz w:val="20"/>
-                <w:szCs w:val="20"/>
-                <w:lang w:val="en-US"/>
-              </w:rPr>
-            </w:pPr>
-            <w:r>
-              <w:rPr>
-                <w:sz w:val="20"/>
-                <w:szCs w:val="20"/>
-                <w:lang w:val="en-US"/>
-              </w:rPr>
-              <w:t xml:space="preserve">Slides 18-25: chapter </w:t>
-            </w:r>
-            <w:r>
-              <w:rPr>
-                <w:sz w:val="20"/>
-                <w:szCs w:val="20"/>
-                <w:lang w:val="en-US"/>
-              </w:rPr>
-              <w:t>11.2-11.3</w:t>
-            </w:r>
-          </w:p>
-          <w:p>
-            <w:pPr>
-              <w:pStyle w:val="Listenabsatz"/>
-              <w:numPr>
-                <w:ilvl w:val="0"/>
-                <w:numId w:val="4"/>
-              </w:numPr>
-              <w:rPr>
-                <w:sz w:val="20"/>
-                <w:szCs w:val="20"/>
-                <w:lang w:val="en-US"/>
-              </w:rPr>
-            </w:pPr>
-            <w:r>
-              <w:rPr>
-                <w:sz w:val="20"/>
-                <w:szCs w:val="20"/>
-                <w:lang w:val="en-US"/>
-              </w:rPr>
-              <w:t>Slides 28-33: not covered</w:t>
-            </w:r>
-          </w:p>
-          <w:p>
-            <w:pPr>
-              <w:rPr>
-                <w:sz w:val="20"/>
-                <w:szCs w:val="20"/>
-                <w:lang w:val="en-US"/>
-              </w:rPr>
-            </w:pPr>
-            <w:r>
-              <w:rPr>
-                <w:sz w:val="20"/>
-                <w:szCs w:val="20"/>
-                <w:lang w:val="en-US"/>
-              </w:rPr>
-              <w:t>Week 4:</w:t>
+              <w:t>Slides 1-8: chapter 3-3.2</w:t>
+            </w:r>
+          </w:p>
+          <w:p>
+            <w:pPr>
+              <w:pStyle w:val="Listenabsatz"/>
+              <w:numPr>
+                <w:ilvl w:val="0"/>
+                <w:numId w:val="4"/>
+              </w:numPr>
+              <w:rPr>
+                <w:sz w:val="20"/>
+                <w:szCs w:val="20"/>
+                <w:lang w:val="en-US"/>
+              </w:rPr>
+            </w:pPr>
+            <w:r>
+              <w:rPr>
+                <w:sz w:val="20"/>
+                <w:szCs w:val="20"/>
+                <w:lang w:val="en-US"/>
+              </w:rPr>
+              <w:t>Slides 15-17: not covered</w:t>
+            </w:r>
+          </w:p>
+          <w:p>
+            <w:pPr>
+              <w:pStyle w:val="Listenabsatz"/>
+              <w:numPr>
+                <w:ilvl w:val="0"/>
+                <w:numId w:val="4"/>
+              </w:numPr>
+              <w:rPr>
+                <w:sz w:val="20"/>
+                <w:szCs w:val="20"/>
+                <w:lang w:val="en-US"/>
+              </w:rPr>
+            </w:pPr>
+            <w:r>
+              <w:rPr>
+                <w:sz w:val="20"/>
+                <w:szCs w:val="20"/>
+                <w:lang w:val="en-US"/>
+              </w:rPr>
+              <w:t>Slides 18-25: chapter 3.3</w:t>
+            </w:r>
+          </w:p>
+          <w:p>
+            <w:pPr>
+              <w:pStyle w:val="Listenabsatz"/>
+              <w:numPr>
+                <w:ilvl w:val="0"/>
+                <w:numId w:val="4"/>
+              </w:numPr>
+              <w:rPr>
+                <w:sz w:val="20"/>
+                <w:szCs w:val="20"/>
+                <w:lang w:val="en-US"/>
+              </w:rPr>
+            </w:pPr>
+            <w:r>
+              <w:rPr>
+                <w:sz w:val="20"/>
+                <w:szCs w:val="20"/>
+                <w:lang w:val="en-US"/>
+              </w:rPr>
+              <w:t>Slides 28-33: chapter 3.3</w:t>
+            </w:r>
+            <w:r>
+              <w:rPr>
+                <w:sz w:val="20"/>
+                <w:szCs w:val="20"/>
+                <w:lang w:val="en-US"/>
+              </w:rPr>
+              <w:t xml:space="preserve"> (only R^2 covered)</w:t>
+            </w:r>
+          </w:p>
+          <w:p>
+            <w:pPr>
+              <w:rPr>
+                <w:sz w:val="20"/>
+                <w:szCs w:val="20"/>
+                <w:lang w:val="en-US"/>
+              </w:rPr>
+            </w:pPr>
+            <w:r>
+              <w:rPr>
+                <w:sz w:val="20"/>
+                <w:szCs w:val="20"/>
+                <w:lang w:val="en-US"/>
+              </w:rPr>
+              <w:t xml:space="preserve">Week 4: </w:t>
             </w:r>
           </w:p>
           <w:p>
@@ -2350,7 +3410,7 @@
                 <w:szCs w:val="20"/>
                 <w:lang w:val="en-US"/>
               </w:rPr>
-              <w:t>Book is only available as a pre-print, not including all chapters</w:t>
+              <w:t>Does not go into great depth</w:t>
             </w:r>
           </w:p>
           <w:p>
@@ -2397,7 +3457,15 @@
                 <w:sz w:val="20"/>
                 <w:szCs w:val="20"/>
               </w:rPr>
-              <w:t>Lavine</w:t>
+              <w:t>McNul</w:t>
+            </w:r>
+            <w:r>
+              <w:rPr>
+                <w:rFonts w:cs="Times New Roman"/>
+                <w:sz w:val="20"/>
+                <w:szCs w:val="20"/>
+              </w:rPr>
+              <w:t>ty</w:t>
             </w:r>
             <w:proofErr w:type="spellEnd"/>
             <w:r>
@@ -2406,7 +3474,7 @@
                 <w:sz w:val="20"/>
                 <w:szCs w:val="20"/>
               </w:rPr>
-              <w:t>, M.</w:t>
+              <w:t>, K.</w:t>
             </w:r>
           </w:p>
         </w:tc>
@@ -2428,7 +3496,7 @@
                 <w:sz w:val="20"/>
                 <w:szCs w:val="20"/>
               </w:rPr>
-              <w:t>2013</w:t>
+              <w:t>2020</w:t>
             </w:r>
           </w:p>
         </w:tc>
@@ -2452,19 +3520,8 @@
                 <w:szCs w:val="20"/>
                 <w:lang w:val="en-US"/>
               </w:rPr>
-              <w:t xml:space="preserve">Introduction to Statistical </w:t>
-            </w:r>
-            <w:proofErr w:type="spellStart"/>
-            <w:r>
-              <w:rPr>
-                <w:rFonts w:cs="Times New Roman"/>
-                <w:sz w:val="20"/>
-                <w:szCs w:val="20"/>
-                <w:lang w:val="en-US"/>
-              </w:rPr>
-              <w:t>Tought</w:t>
-            </w:r>
-            <w:proofErr w:type="spellEnd"/>
+              <w:t>Handbook of Regression Modeling in People Analytics</w:t>
+            </w:r>
           </w:p>
         </w:tc>
         <w:tc>
@@ -2485,7 +3542,7 @@
                 <w:szCs w:val="20"/>
                 <w:lang w:val="en-US"/>
               </w:rPr>
-              <w:t>https://people.math.umass.edu/~lavine/Book/book.pdf</w:t>
+              <w:t>https://peopleanalytics-regression-book.org/</w:t>
             </w:r>
           </w:p>
         </w:tc>
@@ -2507,103 +3564,103 @@
                 <w:szCs w:val="20"/>
                 <w:lang w:val="en-US"/>
               </w:rPr>
-              <w:t>Week 3:</w:t>
-            </w:r>
-          </w:p>
-          <w:p>
-            <w:pPr>
-              <w:pStyle w:val="Listenabsatz"/>
-              <w:numPr>
-                <w:ilvl w:val="0"/>
-                <w:numId w:val="4"/>
-              </w:numPr>
-              <w:rPr>
-                <w:sz w:val="20"/>
-                <w:szCs w:val="20"/>
-                <w:lang w:val="en-US"/>
-              </w:rPr>
-            </w:pPr>
-            <w:r>
-              <w:rPr>
-                <w:sz w:val="20"/>
-                <w:szCs w:val="20"/>
-                <w:lang w:val="en-US"/>
-              </w:rPr>
-              <w:t xml:space="preserve">Slides 1-8: </w:t>
-            </w:r>
-            <w:r>
-              <w:rPr>
-                <w:sz w:val="20"/>
-                <w:szCs w:val="20"/>
-                <w:lang w:val="en-US"/>
-              </w:rPr>
-              <w:t>chapter 3.1-3.2</w:t>
-            </w:r>
-          </w:p>
-          <w:p>
-            <w:pPr>
-              <w:pStyle w:val="Listenabsatz"/>
-              <w:numPr>
-                <w:ilvl w:val="0"/>
-                <w:numId w:val="4"/>
-              </w:numPr>
-              <w:rPr>
-                <w:sz w:val="20"/>
-                <w:szCs w:val="20"/>
-                <w:lang w:val="en-US"/>
-              </w:rPr>
-            </w:pPr>
-            <w:r>
-              <w:rPr>
-                <w:sz w:val="20"/>
-                <w:szCs w:val="20"/>
-                <w:lang w:val="en-US"/>
-              </w:rPr>
-              <w:t>Slides 15-17: not covered</w:t>
-            </w:r>
-          </w:p>
-          <w:p>
-            <w:pPr>
-              <w:pStyle w:val="Listenabsatz"/>
-              <w:numPr>
-                <w:ilvl w:val="0"/>
-                <w:numId w:val="4"/>
-              </w:numPr>
-              <w:rPr>
-                <w:sz w:val="20"/>
-                <w:szCs w:val="20"/>
-                <w:lang w:val="en-US"/>
-              </w:rPr>
-            </w:pPr>
-            <w:r>
-              <w:rPr>
-                <w:sz w:val="20"/>
-                <w:szCs w:val="20"/>
-                <w:lang w:val="en-US"/>
-              </w:rPr>
-              <w:t>Slides 18-25: chapter 3.2</w:t>
-            </w:r>
-          </w:p>
-          <w:p>
-            <w:pPr>
-              <w:pStyle w:val="Listenabsatz"/>
-              <w:numPr>
-                <w:ilvl w:val="0"/>
-                <w:numId w:val="4"/>
-              </w:numPr>
-              <w:rPr>
-                <w:sz w:val="20"/>
-                <w:szCs w:val="20"/>
-                <w:lang w:val="en-US"/>
-              </w:rPr>
-            </w:pPr>
-            <w:r>
-              <w:rPr>
-                <w:sz w:val="20"/>
-                <w:szCs w:val="20"/>
-                <w:lang w:val="en-US"/>
-              </w:rPr>
-              <w:t>Slides 28-33: chapter 8.1.2 (only MSE covered)</w:t>
+              <w:t xml:space="preserve">Week 3: </w:t>
+            </w:r>
+          </w:p>
+          <w:p>
+            <w:pPr>
+              <w:pStyle w:val="Listenabsatz"/>
+              <w:numPr>
+                <w:ilvl w:val="0"/>
+                <w:numId w:val="4"/>
+              </w:numPr>
+              <w:rPr>
+                <w:sz w:val="20"/>
+                <w:szCs w:val="20"/>
+                <w:lang w:val="en-US"/>
+              </w:rPr>
+            </w:pPr>
+            <w:r>
+              <w:rPr>
+                <w:sz w:val="20"/>
+                <w:szCs w:val="20"/>
+                <w:lang w:val="en-US"/>
+              </w:rPr>
+              <w:t>Slides 1-8: chapter 4-4.2</w:t>
+            </w:r>
+          </w:p>
+          <w:p>
+            <w:pPr>
+              <w:pStyle w:val="Listenabsatz"/>
+              <w:numPr>
+                <w:ilvl w:val="0"/>
+                <w:numId w:val="4"/>
+              </w:numPr>
+              <w:rPr>
+                <w:sz w:val="20"/>
+                <w:szCs w:val="20"/>
+                <w:lang w:val="en-US"/>
+              </w:rPr>
+            </w:pPr>
+            <w:r>
+              <w:rPr>
+                <w:sz w:val="20"/>
+                <w:szCs w:val="20"/>
+                <w:lang w:val="en-US"/>
+              </w:rPr>
+              <w:t>Slides 15-17: chapter 3.2 (not specific to linear regression)</w:t>
+            </w:r>
+          </w:p>
+          <w:p>
+            <w:pPr>
+              <w:pStyle w:val="Listenabsatz"/>
+              <w:numPr>
+                <w:ilvl w:val="0"/>
+                <w:numId w:val="4"/>
+              </w:numPr>
+              <w:rPr>
+                <w:sz w:val="20"/>
+                <w:szCs w:val="20"/>
+                <w:lang w:val="en-US"/>
+              </w:rPr>
+            </w:pPr>
+            <w:r>
+              <w:rPr>
+                <w:sz w:val="20"/>
+                <w:szCs w:val="20"/>
+                <w:lang w:val="en-US"/>
+              </w:rPr>
+              <w:t>Slides 18-25: chapter 4.3-4.3.2</w:t>
+            </w:r>
+          </w:p>
+          <w:p>
+            <w:pPr>
+              <w:pStyle w:val="Listenabsatz"/>
+              <w:numPr>
+                <w:ilvl w:val="0"/>
+                <w:numId w:val="4"/>
+              </w:numPr>
+              <w:rPr>
+                <w:sz w:val="20"/>
+                <w:szCs w:val="20"/>
+                <w:lang w:val="en-US"/>
+              </w:rPr>
+            </w:pPr>
+            <w:r>
+              <w:rPr>
+                <w:sz w:val="20"/>
+                <w:szCs w:val="20"/>
+                <w:lang w:val="en-US"/>
+              </w:rPr>
+              <w:t>Slides 28-33: chapter 4.3.3</w:t>
+            </w:r>
+            <w:r>
+              <w:rPr>
+                <w:sz w:val="20"/>
+                <w:szCs w:val="20"/>
+                <w:lang w:val="en-US"/>
+              </w:rPr>
+              <w:t xml:space="preserve"> (only R^2 covered)</w:t>
             </w:r>
           </w:p>
           <w:p>
@@ -2638,6 +3695,30 @@
             </w:pPr>
             <w:r>
               <w:rPr>
+                <w:color w:val="ED7D31" w:themeColor="accent2"/>
+                <w:sz w:val="20"/>
+                <w:szCs w:val="20"/>
+                <w:lang w:val="en-US"/>
+              </w:rPr>
+              <w:t>Slides 7-13: chapter 4.4.3</w:t>
+            </w:r>
+          </w:p>
+          <w:p>
+            <w:pPr>
+              <w:pStyle w:val="Listenabsatz"/>
+              <w:numPr>
+                <w:ilvl w:val="0"/>
+                <w:numId w:val="4"/>
+              </w:numPr>
+              <w:rPr>
+                <w:sz w:val="20"/>
+                <w:szCs w:val="20"/>
+                <w:lang w:val="en-US"/>
+              </w:rPr>
+            </w:pPr>
+            <w:r>
+              <w:rPr>
+                <w:color w:val="000000" w:themeColor="text1"/>
                 <w:sz w:val="20"/>
                 <w:szCs w:val="20"/>
                 <w:lang w:val="en-US"/>
@@ -2645,6 +3726,30 @@
               <w:t>Slides 35-39: not covered</w:t>
             </w:r>
           </w:p>
+          <w:p>
+            <w:pPr>
+              <w:pStyle w:val="Listenabsatz"/>
+              <w:numPr>
+                <w:ilvl w:val="0"/>
+                <w:numId w:val="4"/>
+              </w:numPr>
+              <w:rPr>
+                <w:sz w:val="20"/>
+                <w:szCs w:val="20"/>
+                <w:lang w:val="en-US"/>
+              </w:rPr>
+            </w:pPr>
+            <w:r>
+              <w:rPr>
+                <w:color w:val="ED7D31" w:themeColor="accent2"/>
+                <w:sz w:val="20"/>
+                <w:szCs w:val="20"/>
+                <w:lang w:val="en-US"/>
+              </w:rPr>
+              <w:lastRenderedPageBreak/>
+              <w:t>Slides 40-46: chapter 4.6.2</w:t>
+            </w:r>
+          </w:p>
         </w:tc>
         <w:tc>
           <w:tcPr>
@@ -2669,745 +3774,7 @@
                 <w:szCs w:val="20"/>
                 <w:lang w:val="en-US"/>
               </w:rPr>
-              <w:t>Textbook in pdf format</w:t>
-            </w:r>
-          </w:p>
-          <w:p>
-            <w:pPr>
-              <w:pStyle w:val="Listenabsatz"/>
-              <w:numPr>
-                <w:ilvl w:val="0"/>
-                <w:numId w:val="4"/>
-              </w:numPr>
-              <w:rPr>
-                <w:sz w:val="20"/>
-                <w:szCs w:val="20"/>
-                <w:lang w:val="en-US"/>
-              </w:rPr>
-            </w:pPr>
-            <w:r>
-              <w:rPr>
-                <w:sz w:val="20"/>
-                <w:szCs w:val="20"/>
-                <w:lang w:val="en-US"/>
-              </w:rPr>
-              <w:t>Large use of mathematical notation</w:t>
-            </w:r>
-          </w:p>
-          <w:p>
-            <w:pPr>
-              <w:pStyle w:val="Listenabsatz"/>
-              <w:numPr>
-                <w:ilvl w:val="0"/>
-                <w:numId w:val="4"/>
-              </w:numPr>
-              <w:rPr>
-                <w:sz w:val="20"/>
-                <w:szCs w:val="20"/>
-                <w:lang w:val="en-US"/>
-              </w:rPr>
-            </w:pPr>
-            <w:r>
-              <w:rPr>
-                <w:sz w:val="20"/>
-                <w:szCs w:val="20"/>
-                <w:lang w:val="en-US"/>
-              </w:rPr>
-              <w:t>Requires knowledge of undergraduate level calculus and statistics</w:t>
-            </w:r>
-          </w:p>
-          <w:p>
-            <w:pPr>
-              <w:pStyle w:val="Listenabsatz"/>
-              <w:numPr>
-                <w:ilvl w:val="0"/>
-                <w:numId w:val="4"/>
-              </w:numPr>
-              <w:rPr>
-                <w:sz w:val="20"/>
-                <w:szCs w:val="20"/>
-                <w:lang w:val="en-US"/>
-              </w:rPr>
-            </w:pPr>
-            <w:r>
-              <w:rPr>
-                <w:sz w:val="20"/>
-                <w:szCs w:val="20"/>
-                <w:lang w:val="en-US"/>
-              </w:rPr>
-              <w:t>Overall fit: --</w:t>
-            </w:r>
-          </w:p>
-        </w:tc>
-      </w:tr>
-      <w:tr>
-        <w:tc>
-          <w:tcPr>
-            <w:tcW w:w="1271" w:type="dxa"/>
-          </w:tcPr>
-          <w:p>
-            <w:pPr>
-              <w:rPr>
-                <w:rFonts w:cs="Times New Roman"/>
-                <w:sz w:val="20"/>
-                <w:szCs w:val="20"/>
-              </w:rPr>
-            </w:pPr>
-            <w:r>
-              <w:rPr>
-                <w:rFonts w:cs="Times New Roman"/>
-                <w:sz w:val="20"/>
-                <w:szCs w:val="20"/>
-              </w:rPr>
-              <w:t>Lilja, D. J., &amp; Linse, G. M.</w:t>
-            </w:r>
-          </w:p>
-        </w:tc>
-        <w:tc>
-          <w:tcPr>
-            <w:tcW w:w="728" w:type="dxa"/>
-          </w:tcPr>
-          <w:p>
-            <w:pPr>
-              <w:rPr>
-                <w:rFonts w:cs="Times New Roman"/>
-                <w:sz w:val="20"/>
-                <w:szCs w:val="20"/>
-              </w:rPr>
-            </w:pPr>
-            <w:r>
-              <w:rPr>
-                <w:rFonts w:cs="Times New Roman"/>
-                <w:sz w:val="20"/>
-                <w:szCs w:val="20"/>
-              </w:rPr>
-              <w:t>2022</w:t>
-            </w:r>
-          </w:p>
-        </w:tc>
-        <w:tc>
-          <w:tcPr>
-            <w:tcW w:w="1257" w:type="dxa"/>
-          </w:tcPr>
-          <w:p>
-            <w:pPr>
-              <w:rPr>
-                <w:rFonts w:cs="Times New Roman"/>
-                <w:sz w:val="20"/>
-                <w:szCs w:val="20"/>
-                <w:lang w:val="en-US"/>
-              </w:rPr>
-            </w:pPr>
-            <w:r>
-              <w:rPr>
-                <w:rFonts w:cs="Times New Roman"/>
-                <w:sz w:val="20"/>
-                <w:szCs w:val="20"/>
-                <w:lang w:val="en-US"/>
-              </w:rPr>
-              <w:t>Linear Regression Using R: An Introduction to Data Modeling</w:t>
-            </w:r>
-          </w:p>
-        </w:tc>
-        <w:tc>
-          <w:tcPr>
-            <w:tcW w:w="992" w:type="dxa"/>
-          </w:tcPr>
-          <w:p>
-            <w:pPr>
-              <w:rPr>
-                <w:sz w:val="20"/>
-                <w:szCs w:val="20"/>
-                <w:lang w:val="en-US"/>
-              </w:rPr>
-            </w:pPr>
-            <w:r>
-              <w:rPr>
-                <w:sz w:val="20"/>
-                <w:szCs w:val="20"/>
-                <w:lang w:val="en-US"/>
-              </w:rPr>
-              <w:t>https://conservancy.umn.edu/bitstream/handle/1129</w:t>
-            </w:r>
-            <w:r>
-              <w:rPr>
-                <w:sz w:val="20"/>
-                <w:szCs w:val="20"/>
-                <w:lang w:val="en-US"/>
-              </w:rPr>
               <w:lastRenderedPageBreak/>
-              <w:t>9/189222/LinearRegressionUsingR2ed_fulltext.pdf?sequence=12&amp;isAllowed=y</w:t>
-            </w:r>
-          </w:p>
-        </w:tc>
-        <w:tc>
-          <w:tcPr>
-            <w:tcW w:w="2693" w:type="dxa"/>
-          </w:tcPr>
-          <w:p>
-            <w:pPr>
-              <w:rPr>
-                <w:sz w:val="20"/>
-                <w:szCs w:val="20"/>
-                <w:lang w:val="en-US"/>
-              </w:rPr>
-            </w:pPr>
-            <w:r>
-              <w:rPr>
-                <w:sz w:val="20"/>
-                <w:szCs w:val="20"/>
-                <w:lang w:val="en-US"/>
-              </w:rPr>
-              <w:lastRenderedPageBreak/>
-              <w:t>Week 3:</w:t>
-            </w:r>
-          </w:p>
-          <w:p>
-            <w:pPr>
-              <w:pStyle w:val="Listenabsatz"/>
-              <w:numPr>
-                <w:ilvl w:val="0"/>
-                <w:numId w:val="4"/>
-              </w:numPr>
-              <w:rPr>
-                <w:sz w:val="20"/>
-                <w:szCs w:val="20"/>
-                <w:lang w:val="en-US"/>
-              </w:rPr>
-            </w:pPr>
-            <w:r>
-              <w:rPr>
-                <w:sz w:val="20"/>
-                <w:szCs w:val="20"/>
-                <w:lang w:val="en-US"/>
-              </w:rPr>
-              <w:t>Slides 1-8: chapter 3-3.2</w:t>
-            </w:r>
-          </w:p>
-          <w:p>
-            <w:pPr>
-              <w:pStyle w:val="Listenabsatz"/>
-              <w:numPr>
-                <w:ilvl w:val="0"/>
-                <w:numId w:val="4"/>
-              </w:numPr>
-              <w:rPr>
-                <w:sz w:val="20"/>
-                <w:szCs w:val="20"/>
-                <w:lang w:val="en-US"/>
-              </w:rPr>
-            </w:pPr>
-            <w:r>
-              <w:rPr>
-                <w:sz w:val="20"/>
-                <w:szCs w:val="20"/>
-                <w:lang w:val="en-US"/>
-              </w:rPr>
-              <w:t>Slides 15-17: not covered</w:t>
-            </w:r>
-          </w:p>
-          <w:p>
-            <w:pPr>
-              <w:pStyle w:val="Listenabsatz"/>
-              <w:numPr>
-                <w:ilvl w:val="0"/>
-                <w:numId w:val="4"/>
-              </w:numPr>
-              <w:rPr>
-                <w:sz w:val="20"/>
-                <w:szCs w:val="20"/>
-                <w:lang w:val="en-US"/>
-              </w:rPr>
-            </w:pPr>
-            <w:r>
-              <w:rPr>
-                <w:sz w:val="20"/>
-                <w:szCs w:val="20"/>
-                <w:lang w:val="en-US"/>
-              </w:rPr>
-              <w:t>Slides 18-25: chapter 3.3</w:t>
-            </w:r>
-          </w:p>
-          <w:p>
-            <w:pPr>
-              <w:pStyle w:val="Listenabsatz"/>
-              <w:numPr>
-                <w:ilvl w:val="0"/>
-                <w:numId w:val="4"/>
-              </w:numPr>
-              <w:rPr>
-                <w:sz w:val="20"/>
-                <w:szCs w:val="20"/>
-                <w:lang w:val="en-US"/>
-              </w:rPr>
-            </w:pPr>
-            <w:r>
-              <w:rPr>
-                <w:sz w:val="20"/>
-                <w:szCs w:val="20"/>
-                <w:lang w:val="en-US"/>
-              </w:rPr>
-              <w:lastRenderedPageBreak/>
-              <w:t>Slides 28-33: chapter 3.3</w:t>
-            </w:r>
-            <w:r>
-              <w:rPr>
-                <w:sz w:val="20"/>
-                <w:szCs w:val="20"/>
-                <w:lang w:val="en-US"/>
-              </w:rPr>
-              <w:t xml:space="preserve"> (only R^2 covered)</w:t>
-            </w:r>
-          </w:p>
-          <w:p>
-            <w:pPr>
-              <w:rPr>
-                <w:sz w:val="20"/>
-                <w:szCs w:val="20"/>
-                <w:lang w:val="en-US"/>
-              </w:rPr>
-            </w:pPr>
-            <w:r>
-              <w:rPr>
-                <w:sz w:val="20"/>
-                <w:szCs w:val="20"/>
-                <w:lang w:val="en-US"/>
-              </w:rPr>
-              <w:t xml:space="preserve">Week 4: </w:t>
-            </w:r>
-          </w:p>
-          <w:p>
-            <w:pPr>
-              <w:pStyle w:val="Listenabsatz"/>
-              <w:numPr>
-                <w:ilvl w:val="0"/>
-                <w:numId w:val="4"/>
-              </w:numPr>
-              <w:rPr>
-                <w:sz w:val="20"/>
-                <w:szCs w:val="20"/>
-                <w:lang w:val="en-US"/>
-              </w:rPr>
-            </w:pPr>
-            <w:r>
-              <w:rPr>
-                <w:sz w:val="20"/>
-                <w:szCs w:val="20"/>
-                <w:lang w:val="en-US"/>
-              </w:rPr>
-              <w:t>Slides 35-39: not covered</w:t>
-            </w:r>
-          </w:p>
-        </w:tc>
-        <w:tc>
-          <w:tcPr>
-            <w:tcW w:w="2115" w:type="dxa"/>
-          </w:tcPr>
-          <w:p>
-            <w:pPr>
-              <w:pStyle w:val="Listenabsatz"/>
-              <w:numPr>
-                <w:ilvl w:val="0"/>
-                <w:numId w:val="4"/>
-              </w:numPr>
-              <w:rPr>
-                <w:sz w:val="20"/>
-                <w:szCs w:val="20"/>
-                <w:lang w:val="en-US"/>
-              </w:rPr>
-            </w:pPr>
-            <w:r>
-              <w:rPr>
-                <w:sz w:val="20"/>
-                <w:szCs w:val="20"/>
-                <w:lang w:val="en-US"/>
-              </w:rPr>
-              <w:lastRenderedPageBreak/>
-              <w:t>Textbook in pdf format</w:t>
-            </w:r>
-          </w:p>
-          <w:p>
-            <w:pPr>
-              <w:pStyle w:val="Listenabsatz"/>
-              <w:numPr>
-                <w:ilvl w:val="0"/>
-                <w:numId w:val="4"/>
-              </w:numPr>
-              <w:rPr>
-                <w:sz w:val="20"/>
-                <w:szCs w:val="20"/>
-                <w:lang w:val="en-US"/>
-              </w:rPr>
-            </w:pPr>
-            <w:r>
-              <w:rPr>
-                <w:sz w:val="20"/>
-                <w:szCs w:val="20"/>
-                <w:lang w:val="en-US"/>
-              </w:rPr>
-              <w:t>Does not go into great depth</w:t>
-            </w:r>
-          </w:p>
-          <w:p>
-            <w:pPr>
-              <w:pStyle w:val="Listenabsatz"/>
-              <w:numPr>
-                <w:ilvl w:val="0"/>
-                <w:numId w:val="4"/>
-              </w:numPr>
-              <w:rPr>
-                <w:sz w:val="20"/>
-                <w:szCs w:val="20"/>
-                <w:lang w:val="en-US"/>
-              </w:rPr>
-            </w:pPr>
-            <w:r>
-              <w:rPr>
-                <w:sz w:val="20"/>
-                <w:szCs w:val="20"/>
-                <w:lang w:val="en-US"/>
-              </w:rPr>
-              <w:t>Overall fit: -</w:t>
-            </w:r>
-          </w:p>
-        </w:tc>
-      </w:tr>
-      <w:tr>
-        <w:tc>
-          <w:tcPr>
-            <w:tcW w:w="1271" w:type="dxa"/>
-          </w:tcPr>
-          <w:p>
-            <w:pPr>
-              <w:rPr>
-                <w:rFonts w:cs="Times New Roman"/>
-                <w:sz w:val="20"/>
-                <w:szCs w:val="20"/>
-              </w:rPr>
-            </w:pPr>
-            <w:proofErr w:type="spellStart"/>
-            <w:r>
-              <w:rPr>
-                <w:rFonts w:cs="Times New Roman"/>
-                <w:sz w:val="20"/>
-                <w:szCs w:val="20"/>
-              </w:rPr>
-              <w:t>McNul</w:t>
-            </w:r>
-            <w:r>
-              <w:rPr>
-                <w:rFonts w:cs="Times New Roman"/>
-                <w:sz w:val="20"/>
-                <w:szCs w:val="20"/>
-              </w:rPr>
-              <w:t>ty</w:t>
-            </w:r>
-            <w:proofErr w:type="spellEnd"/>
-            <w:r>
-              <w:rPr>
-                <w:rFonts w:cs="Times New Roman"/>
-                <w:sz w:val="20"/>
-                <w:szCs w:val="20"/>
-              </w:rPr>
-              <w:t>, K.</w:t>
-            </w:r>
-          </w:p>
-        </w:tc>
-        <w:tc>
-          <w:tcPr>
-            <w:tcW w:w="728" w:type="dxa"/>
-          </w:tcPr>
-          <w:p>
-            <w:pPr>
-              <w:rPr>
-                <w:rFonts w:cs="Times New Roman"/>
-                <w:sz w:val="20"/>
-                <w:szCs w:val="20"/>
-              </w:rPr>
-            </w:pPr>
-            <w:r>
-              <w:rPr>
-                <w:rFonts w:cs="Times New Roman"/>
-                <w:sz w:val="20"/>
-                <w:szCs w:val="20"/>
-              </w:rPr>
-              <w:t>2020</w:t>
-            </w:r>
-          </w:p>
-        </w:tc>
-        <w:tc>
-          <w:tcPr>
-            <w:tcW w:w="1257" w:type="dxa"/>
-          </w:tcPr>
-          <w:p>
-            <w:pPr>
-              <w:rPr>
-                <w:rFonts w:cs="Times New Roman"/>
-                <w:sz w:val="20"/>
-                <w:szCs w:val="20"/>
-                <w:lang w:val="en-US"/>
-              </w:rPr>
-            </w:pPr>
-            <w:r>
-              <w:rPr>
-                <w:rFonts w:cs="Times New Roman"/>
-                <w:sz w:val="20"/>
-                <w:szCs w:val="20"/>
-                <w:lang w:val="en-US"/>
-              </w:rPr>
-              <w:t>Handbook of Regression Modeling in People Analytics</w:t>
-            </w:r>
-          </w:p>
-        </w:tc>
-        <w:tc>
-          <w:tcPr>
-            <w:tcW w:w="992" w:type="dxa"/>
-          </w:tcPr>
-          <w:p>
-            <w:pPr>
-              <w:rPr>
-                <w:sz w:val="20"/>
-                <w:szCs w:val="20"/>
-                <w:lang w:val="en-US"/>
-              </w:rPr>
-            </w:pPr>
-            <w:r>
-              <w:rPr>
-                <w:sz w:val="20"/>
-                <w:szCs w:val="20"/>
-                <w:lang w:val="en-US"/>
-              </w:rPr>
-              <w:t>https://peopleanalytics-regression-book.org/</w:t>
-            </w:r>
-          </w:p>
-        </w:tc>
-        <w:tc>
-          <w:tcPr>
-            <w:tcW w:w="2693" w:type="dxa"/>
-          </w:tcPr>
-          <w:p>
-            <w:pPr>
-              <w:rPr>
-                <w:sz w:val="20"/>
-                <w:szCs w:val="20"/>
-                <w:lang w:val="en-US"/>
-              </w:rPr>
-            </w:pPr>
-            <w:r>
-              <w:rPr>
-                <w:sz w:val="20"/>
-                <w:szCs w:val="20"/>
-                <w:lang w:val="en-US"/>
-              </w:rPr>
-              <w:t xml:space="preserve">Week 3: </w:t>
-            </w:r>
-          </w:p>
-          <w:p>
-            <w:pPr>
-              <w:pStyle w:val="Listenabsatz"/>
-              <w:numPr>
-                <w:ilvl w:val="0"/>
-                <w:numId w:val="4"/>
-              </w:numPr>
-              <w:rPr>
-                <w:sz w:val="20"/>
-                <w:szCs w:val="20"/>
-                <w:lang w:val="en-US"/>
-              </w:rPr>
-            </w:pPr>
-            <w:r>
-              <w:rPr>
-                <w:sz w:val="20"/>
-                <w:szCs w:val="20"/>
-                <w:lang w:val="en-US"/>
-              </w:rPr>
-              <w:t>Slides 1-8: chapter 4-4.2</w:t>
-            </w:r>
-          </w:p>
-          <w:p>
-            <w:pPr>
-              <w:pStyle w:val="Listenabsatz"/>
-              <w:numPr>
-                <w:ilvl w:val="0"/>
-                <w:numId w:val="4"/>
-              </w:numPr>
-              <w:rPr>
-                <w:sz w:val="20"/>
-                <w:szCs w:val="20"/>
-                <w:lang w:val="en-US"/>
-              </w:rPr>
-            </w:pPr>
-            <w:r>
-              <w:rPr>
-                <w:sz w:val="20"/>
-                <w:szCs w:val="20"/>
-                <w:lang w:val="en-US"/>
-              </w:rPr>
-              <w:t>Slides 15-17: chapter 3.2 (not specific to linear regression)</w:t>
-            </w:r>
-          </w:p>
-          <w:p>
-            <w:pPr>
-              <w:pStyle w:val="Listenabsatz"/>
-              <w:numPr>
-                <w:ilvl w:val="0"/>
-                <w:numId w:val="4"/>
-              </w:numPr>
-              <w:rPr>
-                <w:sz w:val="20"/>
-                <w:szCs w:val="20"/>
-                <w:lang w:val="en-US"/>
-              </w:rPr>
-            </w:pPr>
-            <w:r>
-              <w:rPr>
-                <w:sz w:val="20"/>
-                <w:szCs w:val="20"/>
-                <w:lang w:val="en-US"/>
-              </w:rPr>
-              <w:t>Slides 18-25: chapter 4.3-4.3.2</w:t>
-            </w:r>
-          </w:p>
-          <w:p>
-            <w:pPr>
-              <w:pStyle w:val="Listenabsatz"/>
-              <w:numPr>
-                <w:ilvl w:val="0"/>
-                <w:numId w:val="4"/>
-              </w:numPr>
-              <w:rPr>
-                <w:sz w:val="20"/>
-                <w:szCs w:val="20"/>
-                <w:lang w:val="en-US"/>
-              </w:rPr>
-            </w:pPr>
-            <w:r>
-              <w:rPr>
-                <w:sz w:val="20"/>
-                <w:szCs w:val="20"/>
-                <w:lang w:val="en-US"/>
-              </w:rPr>
-              <w:t>Slides 28-33: chapter 4.3.3</w:t>
-            </w:r>
-            <w:r>
-              <w:rPr>
-                <w:sz w:val="20"/>
-                <w:szCs w:val="20"/>
-                <w:lang w:val="en-US"/>
-              </w:rPr>
-              <w:t xml:space="preserve"> (only R^2 covered)</w:t>
-            </w:r>
-          </w:p>
-          <w:p>
-            <w:pPr>
-              <w:rPr>
-                <w:sz w:val="20"/>
-                <w:szCs w:val="20"/>
-                <w:lang w:val="en-US"/>
-              </w:rPr>
-            </w:pPr>
-            <w:r>
-              <w:rPr>
-                <w:sz w:val="20"/>
-                <w:szCs w:val="20"/>
-                <w:lang w:val="en-US"/>
-              </w:rPr>
-              <w:t>Week 4:</w:t>
-            </w:r>
-          </w:p>
-          <w:p>
-            <w:pPr>
-              <w:pStyle w:val="Listenabsatz"/>
-              <w:numPr>
-                <w:ilvl w:val="0"/>
-                <w:numId w:val="4"/>
-              </w:numPr>
-              <w:rPr>
-                <w:sz w:val="20"/>
-                <w:szCs w:val="20"/>
-                <w:lang w:val="en-US"/>
-              </w:rPr>
-            </w:pPr>
-            <w:r>
-              <w:rPr>
-                <w:color w:val="ED7D31" w:themeColor="accent2"/>
-                <w:sz w:val="20"/>
-                <w:szCs w:val="20"/>
-                <w:lang w:val="en-US"/>
-              </w:rPr>
-              <w:t>Slides 7-13: chapter 4.4.3</w:t>
-            </w:r>
-          </w:p>
-          <w:p>
-            <w:pPr>
-              <w:pStyle w:val="Listenabsatz"/>
-              <w:numPr>
-                <w:ilvl w:val="0"/>
-                <w:numId w:val="4"/>
-              </w:numPr>
-              <w:rPr>
-                <w:sz w:val="20"/>
-                <w:szCs w:val="20"/>
-                <w:lang w:val="en-US"/>
-              </w:rPr>
-            </w:pPr>
-            <w:r>
-              <w:rPr>
-                <w:color w:val="000000" w:themeColor="text1"/>
-                <w:sz w:val="20"/>
-                <w:szCs w:val="20"/>
-                <w:lang w:val="en-US"/>
-              </w:rPr>
-              <w:t>Slides 35-39: not covered</w:t>
-            </w:r>
-          </w:p>
-          <w:p>
-            <w:pPr>
-              <w:pStyle w:val="Listenabsatz"/>
-              <w:numPr>
-                <w:ilvl w:val="0"/>
-                <w:numId w:val="4"/>
-              </w:numPr>
-              <w:rPr>
-                <w:sz w:val="20"/>
-                <w:szCs w:val="20"/>
-                <w:lang w:val="en-US"/>
-              </w:rPr>
-            </w:pPr>
-            <w:r>
-              <w:rPr>
-                <w:color w:val="ED7D31" w:themeColor="accent2"/>
-                <w:sz w:val="20"/>
-                <w:szCs w:val="20"/>
-                <w:lang w:val="en-US"/>
-              </w:rPr>
-              <w:t>Slides 40-46: chapter 4.6.2</w:t>
-            </w:r>
-          </w:p>
-        </w:tc>
-        <w:tc>
-          <w:tcPr>
-            <w:tcW w:w="2115" w:type="dxa"/>
-          </w:tcPr>
-          <w:p>
-            <w:pPr>
-              <w:pStyle w:val="Listenabsatz"/>
-              <w:numPr>
-                <w:ilvl w:val="0"/>
-                <w:numId w:val="4"/>
-              </w:numPr>
-              <w:rPr>
-                <w:sz w:val="20"/>
-                <w:szCs w:val="20"/>
-                <w:lang w:val="en-US"/>
-              </w:rPr>
-            </w:pPr>
-            <w:r>
-              <w:rPr>
-                <w:sz w:val="20"/>
-                <w:szCs w:val="20"/>
-                <w:lang w:val="en-US"/>
-              </w:rPr>
               <w:t>Textbook in pdf format</w:t>
             </w:r>
           </w:p>
@@ -3742,8 +4109,6 @@
           <w:lang w:val="en-US"/>
         </w:rPr>
       </w:pPr>
-      <w:bookmarkStart w:id="0" w:name="_GoBack"/>
-      <w:bookmarkEnd w:id="0"/>
     </w:p>
     <w:sectPr>
       <w:pgSz w:w="11900" w:h="16840"/>

</xml_diff>